<commit_message>
GORK tileset added. SDCard project added.
</commit_message>
<xml_diff>
--- a/docs/Hardware Window System_Notes.docx
+++ b/docs/Hardware Window System_Notes.docx
@@ -3048,19 +3048,19 @@
         <w:tblLook w:val="04A0" w:firstRow="1" w:lastRow="0" w:firstColumn="1" w:lastColumn="0" w:noHBand="0" w:noVBand="1"/>
       </w:tblPr>
       <w:tblGrid>
-        <w:gridCol w:w="1152"/>
-        <w:gridCol w:w="1084"/>
-        <w:gridCol w:w="1803"/>
-        <w:gridCol w:w="711"/>
-        <w:gridCol w:w="416"/>
+        <w:gridCol w:w="1198"/>
+        <w:gridCol w:w="1137"/>
+        <w:gridCol w:w="1826"/>
+        <w:gridCol w:w="776"/>
+        <w:gridCol w:w="417"/>
         <w:gridCol w:w="512"/>
         <w:gridCol w:w="512"/>
         <w:gridCol w:w="512"/>
         <w:gridCol w:w="512"/>
+        <w:gridCol w:w="418"/>
         <w:gridCol w:w="417"/>
-        <w:gridCol w:w="416"/>
-        <w:gridCol w:w="503"/>
-        <w:gridCol w:w="238"/>
+        <w:gridCol w:w="537"/>
+        <w:gridCol w:w="242"/>
       </w:tblGrid>
       <w:tr>
         <w:tc>
@@ -6765,7 +6765,6 @@
         <w:ind w:right="-330"/>
       </w:pPr>
       <w:r>
-        <w:lastRenderedPageBreak/>
         <w:t>Example</w:t>
       </w:r>
       <w:r>
@@ -6785,6 +6784,7 @@
         <w:ind w:right="-330"/>
       </w:pPr>
       <w:r>
+        <w:lastRenderedPageBreak/>
         <w:t>M</w:t>
       </w:r>
       <w:r>
@@ -9680,7 +9680,6 @@
           <w:sz w:val="14"/>
           <w:szCs w:val="14"/>
         </w:rPr>
-        <w:lastRenderedPageBreak/>
         <w:t xml:space="preserve">PORT_VECTOR_SIZE </w:t>
       </w:r>
       <w:r>
@@ -12831,7 +12830,6 @@
           <w:sz w:val="12"/>
           <w:szCs w:val="12"/>
         </w:rPr>
-        <w:lastRenderedPageBreak/>
         <w:t>CMD_win_scale_h_begin</w:t>
       </w:r>
       <w:proofErr w:type="spellEnd"/>
@@ -13203,7 +13201,23 @@
           <w:sz w:val="12"/>
           <w:szCs w:val="12"/>
         </w:rPr>
-        <w:t xml:space="preserve"> Base address (multiplied by) X 16 bytes of where the windows font begins.</w:t>
+        <w:t xml:space="preserve"> Base address </w:t>
+      </w:r>
+      <w:r>
+        <w:rPr>
+          <w:rFonts w:ascii="Consolas" w:hAnsi="Consolas"/>
+          <w:sz w:val="12"/>
+          <w:szCs w:val="12"/>
+        </w:rPr>
+        <w:t>x</w:t>
+      </w:r>
+      <w:r>
+        <w:rPr>
+          <w:rFonts w:ascii="Consolas" w:hAnsi="Consolas"/>
+          <w:sz w:val="12"/>
+          <w:szCs w:val="12"/>
+        </w:rPr>
+        <w:t xml:space="preserve"> 16 bytes of where the windows font begins.</w:t>
       </w:r>
     </w:p>
     <w:p>
@@ -13222,7 +13236,8 @@
           <w:sz w:val="12"/>
           <w:szCs w:val="12"/>
         </w:rPr>
-        <w:t xml:space="preserve">           </w:t>
+        <w:lastRenderedPageBreak/>
+        <w:t xml:space="preserve">         </w:t>
       </w:r>
       <w:r>
         <w:rPr>
@@ -14266,6 +14281,436 @@
         <w:ind w:right="-330"/>
       </w:pPr>
     </w:p>
+    <w:p>
+      <w:pPr>
+        <w:ind w:right="-330"/>
+      </w:pPr>
+    </w:p>
+    <w:p>
+      <w:pPr>
+        <w:ind w:right="-330"/>
+      </w:pPr>
+    </w:p>
+    <w:tbl>
+      <w:tblPr>
+        <w:tblStyle w:val="GridTable4-Accent1"/>
+        <w:tblW w:w="0" w:type="auto"/>
+        <w:tblLook w:val="04A0" w:firstRow="1" w:lastRow="0" w:firstColumn="1" w:lastColumn="0" w:noHBand="0" w:noVBand="1"/>
+      </w:tblPr>
+      <w:tblGrid>
+        <w:gridCol w:w="1696"/>
+        <w:gridCol w:w="3261"/>
+        <w:gridCol w:w="4247"/>
+      </w:tblGrid>
+      <w:tr>
+        <w:trPr>
+          <w:cnfStyle w:val="100000000000" w:firstRow="1" w:lastRow="0" w:firstColumn="0" w:lastColumn="0" w:oddVBand="0" w:evenVBand="0" w:oddHBand="0" w:evenHBand="0" w:firstRowFirstColumn="0" w:firstRowLastColumn="0" w:lastRowFirstColumn="0" w:lastRowLastColumn="0"/>
+        </w:trPr>
+        <w:tc>
+          <w:tcPr>
+            <w:cnfStyle w:val="001000000000" w:firstRow="0" w:lastRow="0" w:firstColumn="1" w:lastColumn="0" w:oddVBand="0" w:evenVBand="0" w:oddHBand="0" w:evenHBand="0" w:firstRowFirstColumn="0" w:firstRowLastColumn="0" w:lastRowFirstColumn="0" w:lastRowLastColumn="0"/>
+            <w:tcW w:w="9204" w:type="dxa"/>
+            <w:gridSpan w:val="3"/>
+          </w:tcPr>
+          <w:p>
+            <w:r>
+              <w:t>GPU MEMORY MAP</w:t>
+            </w:r>
+          </w:p>
+        </w:tc>
+      </w:tr>
+      <w:tr>
+        <w:trPr>
+          <w:cnfStyle w:val="000000100000" w:firstRow="0" w:lastRow="0" w:firstColumn="0" w:lastColumn="0" w:oddVBand="0" w:evenVBand="0" w:oddHBand="1" w:evenHBand="0" w:firstRowFirstColumn="0" w:firstRowLastColumn="0" w:lastRowFirstColumn="0" w:lastRowLastColumn="0"/>
+        </w:trPr>
+        <w:tc>
+          <w:tcPr>
+            <w:cnfStyle w:val="001000000000" w:firstRow="0" w:lastRow="0" w:firstColumn="1" w:lastColumn="0" w:oddVBand="0" w:evenVBand="0" w:oddHBand="0" w:evenHBand="0" w:firstRowFirstColumn="0" w:firstRowLastColumn="0" w:lastRowFirstColumn="0" w:lastRowLastColumn="0"/>
+            <w:tcW w:w="1696" w:type="dxa"/>
+          </w:tcPr>
+          <w:p>
+            <w:r>
+              <w:t>ADDRESS</w:t>
+            </w:r>
+          </w:p>
+        </w:tc>
+        <w:tc>
+          <w:tcPr>
+            <w:tcW w:w="3261" w:type="dxa"/>
+          </w:tcPr>
+          <w:p>
+            <w:pPr>
+              <w:cnfStyle w:val="000000100000" w:firstRow="0" w:lastRow="0" w:firstColumn="0" w:lastColumn="0" w:oddVBand="0" w:evenVBand="0" w:oddHBand="1" w:evenHBand="0" w:firstRowFirstColumn="0" w:firstRowLastColumn="0" w:lastRowFirstColumn="0" w:lastRowLastColumn="0"/>
+              <w:rPr>
+                <w:b/>
+                <w:bCs/>
+              </w:rPr>
+            </w:pPr>
+            <w:r>
+              <w:rPr>
+                <w:b/>
+                <w:bCs/>
+              </w:rPr>
+              <w:t>FUNCTION</w:t>
+            </w:r>
+          </w:p>
+        </w:tc>
+        <w:tc>
+          <w:tcPr>
+            <w:tcW w:w="4247" w:type="dxa"/>
+          </w:tcPr>
+          <w:p>
+            <w:pPr>
+              <w:cnfStyle w:val="000000100000" w:firstRow="0" w:lastRow="0" w:firstColumn="0" w:lastColumn="0" w:oddVBand="0" w:evenVBand="0" w:oddHBand="1" w:evenHBand="0" w:firstRowFirstColumn="0" w:firstRowLastColumn="0" w:lastRowFirstColumn="0" w:lastRowLastColumn="0"/>
+              <w:rPr>
+                <w:b/>
+                <w:bCs/>
+              </w:rPr>
+            </w:pPr>
+            <w:r>
+              <w:rPr>
+                <w:b/>
+                <w:bCs/>
+              </w:rPr>
+              <w:t>NOTES</w:t>
+            </w:r>
+          </w:p>
+        </w:tc>
+      </w:tr>
+      <w:tr>
+        <w:tc>
+          <w:tcPr>
+            <w:cnfStyle w:val="001000000000" w:firstRow="0" w:lastRow="0" w:firstColumn="1" w:lastColumn="0" w:oddVBand="0" w:evenVBand="0" w:oddHBand="0" w:evenHBand="0" w:firstRowFirstColumn="0" w:firstRowLastColumn="0" w:lastRowFirstColumn="0" w:lastRowLastColumn="0"/>
+            <w:tcW w:w="1696" w:type="dxa"/>
+          </w:tcPr>
+          <w:p>
+            <w:r>
+              <w:t>00F0h</w:t>
+            </w:r>
+          </w:p>
+        </w:tc>
+        <w:tc>
+          <w:tcPr>
+            <w:tcW w:w="3261" w:type="dxa"/>
+          </w:tcPr>
+          <w:p>
+            <w:pPr>
+              <w:cnfStyle w:val="000000000000" w:firstRow="0" w:lastRow="0" w:firstColumn="0" w:lastColumn="0" w:oddVBand="0" w:evenVBand="0" w:oddHBand="0" w:evenHBand="0" w:firstRowFirstColumn="0" w:firstRowLastColumn="0" w:lastRowFirstColumn="0" w:lastRowLastColumn="0"/>
+            </w:pPr>
+            <w:r>
+              <w:t>HWREG LSWAP Values</w:t>
+            </w:r>
+          </w:p>
+        </w:tc>
+        <w:tc>
+          <w:tcPr>
+            <w:tcW w:w="4247" w:type="dxa"/>
+          </w:tcPr>
+          <w:p>
+            <w:pPr>
+              <w:cnfStyle w:val="000000000000" w:firstRow="0" w:lastRow="0" w:firstColumn="0" w:lastColumn="0" w:oddVBand="0" w:evenVBand="0" w:oddHBand="0" w:evenHBand="0" w:firstRowFirstColumn="0" w:firstRowLastColumn="0" w:lastRowFirstColumn="0" w:lastRowLastColumn="0"/>
+            </w:pPr>
+            <w:r>
+              <w:t>16 bytes</w:t>
+            </w:r>
+          </w:p>
+        </w:tc>
+      </w:tr>
+      <w:tr>
+        <w:trPr>
+          <w:cnfStyle w:val="000000100000" w:firstRow="0" w:lastRow="0" w:firstColumn="0" w:lastColumn="0" w:oddVBand="0" w:evenVBand="0" w:oddHBand="1" w:evenHBand="0" w:firstRowFirstColumn="0" w:firstRowLastColumn="0" w:lastRowFirstColumn="0" w:lastRowLastColumn="0"/>
+        </w:trPr>
+        <w:tc>
+          <w:tcPr>
+            <w:cnfStyle w:val="001000000000" w:firstRow="0" w:lastRow="0" w:firstColumn="1" w:lastColumn="0" w:oddVBand="0" w:evenVBand="0" w:oddHBand="0" w:evenHBand="0" w:firstRowFirstColumn="0" w:firstRowLastColumn="0" w:lastRowFirstColumn="0" w:lastRowLastColumn="0"/>
+            <w:tcW w:w="1696" w:type="dxa"/>
+          </w:tcPr>
+          <w:p>
+            <w:r>
+              <w:t>0100h</w:t>
+            </w:r>
+          </w:p>
+        </w:tc>
+        <w:tc>
+          <w:tcPr>
+            <w:tcW w:w="3261" w:type="dxa"/>
+          </w:tcPr>
+          <w:p>
+            <w:pPr>
+              <w:cnfStyle w:val="000000100000" w:firstRow="0" w:lastRow="0" w:firstColumn="0" w:lastColumn="0" w:oddVBand="0" w:evenVBand="0" w:oddHBand="1" w:evenHBand="0" w:firstRowFirstColumn="0" w:firstRowLastColumn="0" w:lastRowFirstColumn="0" w:lastRowLastColumn="0"/>
+            </w:pPr>
+            <w:r>
+              <w:t>HWREG Base Address</w:t>
+            </w:r>
+          </w:p>
+        </w:tc>
+        <w:tc>
+          <w:tcPr>
+            <w:tcW w:w="4247" w:type="dxa"/>
+          </w:tcPr>
+          <w:p>
+            <w:pPr>
+              <w:cnfStyle w:val="000000100000" w:firstRow="0" w:lastRow="0" w:firstColumn="0" w:lastColumn="0" w:oddVBand="0" w:evenVBand="0" w:oddHBand="1" w:evenHBand="0" w:firstRowFirstColumn="0" w:firstRowLastColumn="0" w:lastRowFirstColumn="0" w:lastRowLastColumn="0"/>
+            </w:pPr>
+          </w:p>
+        </w:tc>
+      </w:tr>
+      <w:tr>
+        <w:tc>
+          <w:tcPr>
+            <w:cnfStyle w:val="001000000000" w:firstRow="0" w:lastRow="0" w:firstColumn="1" w:lastColumn="0" w:oddVBand="0" w:evenVBand="0" w:oddHBand="0" w:evenHBand="0" w:firstRowFirstColumn="0" w:firstRowLastColumn="0" w:lastRowFirstColumn="0" w:lastRowLastColumn="0"/>
+            <w:tcW w:w="1696" w:type="dxa"/>
+          </w:tcPr>
+          <w:p>
+            <w:r>
+              <w:t>1000h</w:t>
+            </w:r>
+          </w:p>
+        </w:tc>
+        <w:tc>
+          <w:tcPr>
+            <w:tcW w:w="3261" w:type="dxa"/>
+          </w:tcPr>
+          <w:p>
+            <w:pPr>
+              <w:cnfStyle w:val="000000000000" w:firstRow="0" w:lastRow="0" w:firstColumn="0" w:lastColumn="0" w:oddVBand="0" w:evenVBand="0" w:oddHBand="0" w:evenHBand="0" w:firstRowFirstColumn="0" w:firstRowLastColumn="0" w:lastRowFirstColumn="0" w:lastRowLastColumn="0"/>
+            </w:pPr>
+            <w:r>
+              <w:t xml:space="preserve">Layer 0 </w:t>
+            </w:r>
+            <w:r>
+              <w:rPr>
+                <w:b/>
+                <w:bCs/>
+              </w:rPr>
+              <w:t>P</w:t>
+            </w:r>
+            <w:r>
+              <w:t xml:space="preserve">alette </w:t>
+            </w:r>
+            <w:r>
+              <w:rPr>
+                <w:b/>
+                <w:bCs/>
+              </w:rPr>
+              <w:t>B</w:t>
+            </w:r>
+            <w:r>
+              <w:t xml:space="preserve">ase </w:t>
+            </w:r>
+            <w:r>
+              <w:rPr>
+                <w:b/>
+                <w:bCs/>
+              </w:rPr>
+              <w:t>A</w:t>
+            </w:r>
+            <w:r>
+              <w:t>ddress</w:t>
+            </w:r>
+          </w:p>
+        </w:tc>
+        <w:tc>
+          <w:tcPr>
+            <w:tcW w:w="4247" w:type="dxa"/>
+          </w:tcPr>
+          <w:p>
+            <w:pPr>
+              <w:cnfStyle w:val="000000000000" w:firstRow="0" w:lastRow="0" w:firstColumn="0" w:lastColumn="0" w:oddVBand="0" w:evenVBand="0" w:oddHBand="0" w:evenHBand="0" w:firstRowFirstColumn="0" w:firstRowLastColumn="0" w:lastRowFirstColumn="0" w:lastRowLastColumn="0"/>
+            </w:pPr>
+          </w:p>
+        </w:tc>
+      </w:tr>
+      <w:tr>
+        <w:trPr>
+          <w:cnfStyle w:val="000000100000" w:firstRow="0" w:lastRow="0" w:firstColumn="0" w:lastColumn="0" w:oddVBand="0" w:evenVBand="0" w:oddHBand="1" w:evenHBand="0" w:firstRowFirstColumn="0" w:firstRowLastColumn="0" w:lastRowFirstColumn="0" w:lastRowLastColumn="0"/>
+        </w:trPr>
+        <w:tc>
+          <w:tcPr>
+            <w:cnfStyle w:val="001000000000" w:firstRow="0" w:lastRow="0" w:firstColumn="1" w:lastColumn="0" w:oddVBand="0" w:evenVBand="0" w:oddHBand="0" w:evenHBand="0" w:firstRowFirstColumn="0" w:firstRowLastColumn="0" w:lastRowFirstColumn="0" w:lastRowLastColumn="0"/>
+            <w:tcW w:w="1696" w:type="dxa"/>
+          </w:tcPr>
+          <w:p>
+            <w:r>
+              <w:t>1400h</w:t>
+            </w:r>
+          </w:p>
+        </w:tc>
+        <w:tc>
+          <w:tcPr>
+            <w:tcW w:w="3261" w:type="dxa"/>
+          </w:tcPr>
+          <w:p>
+            <w:pPr>
+              <w:cnfStyle w:val="000000100000" w:firstRow="0" w:lastRow="0" w:firstColumn="0" w:lastColumn="0" w:oddVBand="0" w:evenVBand="0" w:oddHBand="1" w:evenHBand="0" w:firstRowFirstColumn="0" w:firstRowLastColumn="0" w:lastRowFirstColumn="0" w:lastRowLastColumn="0"/>
+            </w:pPr>
+            <w:r>
+              <w:t>Layer 1 PBA</w:t>
+            </w:r>
+          </w:p>
+        </w:tc>
+        <w:tc>
+          <w:tcPr>
+            <w:tcW w:w="4247" w:type="dxa"/>
+          </w:tcPr>
+          <w:p>
+            <w:pPr>
+              <w:cnfStyle w:val="000000100000" w:firstRow="0" w:lastRow="0" w:firstColumn="0" w:lastColumn="0" w:oddVBand="0" w:evenVBand="0" w:oddHBand="1" w:evenHBand="0" w:firstRowFirstColumn="0" w:firstRowLastColumn="0" w:lastRowFirstColumn="0" w:lastRowLastColumn="0"/>
+            </w:pPr>
+          </w:p>
+        </w:tc>
+      </w:tr>
+      <w:tr>
+        <w:tc>
+          <w:tcPr>
+            <w:cnfStyle w:val="001000000000" w:firstRow="0" w:lastRow="0" w:firstColumn="1" w:lastColumn="0" w:oddVBand="0" w:evenVBand="0" w:oddHBand="0" w:evenHBand="0" w:firstRowFirstColumn="0" w:firstRowLastColumn="0" w:lastRowFirstColumn="0" w:lastRowLastColumn="0"/>
+            <w:tcW w:w="1696" w:type="dxa"/>
+          </w:tcPr>
+          <w:p>
+            <w:r>
+              <w:t>1800h</w:t>
+            </w:r>
+          </w:p>
+        </w:tc>
+        <w:tc>
+          <w:tcPr>
+            <w:tcW w:w="3261" w:type="dxa"/>
+          </w:tcPr>
+          <w:p>
+            <w:pPr>
+              <w:cnfStyle w:val="000000000000" w:firstRow="0" w:lastRow="0" w:firstColumn="0" w:lastColumn="0" w:oddVBand="0" w:evenVBand="0" w:oddHBand="0" w:evenHBand="0" w:firstRowFirstColumn="0" w:firstRowLastColumn="0" w:lastRowFirstColumn="0" w:lastRowLastColumn="0"/>
+            </w:pPr>
+            <w:r>
+              <w:t>Layer 2 PBA</w:t>
+            </w:r>
+          </w:p>
+        </w:tc>
+        <w:tc>
+          <w:tcPr>
+            <w:tcW w:w="4247" w:type="dxa"/>
+          </w:tcPr>
+          <w:p>
+            <w:pPr>
+              <w:cnfStyle w:val="000000000000" w:firstRow="0" w:lastRow="0" w:firstColumn="0" w:lastColumn="0" w:oddVBand="0" w:evenVBand="0" w:oddHBand="0" w:evenHBand="0" w:firstRowFirstColumn="0" w:firstRowLastColumn="0" w:lastRowFirstColumn="0" w:lastRowLastColumn="0"/>
+            </w:pPr>
+          </w:p>
+        </w:tc>
+      </w:tr>
+      <w:tr>
+        <w:trPr>
+          <w:cnfStyle w:val="000000100000" w:firstRow="0" w:lastRow="0" w:firstColumn="0" w:lastColumn="0" w:oddVBand="0" w:evenVBand="0" w:oddHBand="1" w:evenHBand="0" w:firstRowFirstColumn="0" w:firstRowLastColumn="0" w:lastRowFirstColumn="0" w:lastRowLastColumn="0"/>
+        </w:trPr>
+        <w:tc>
+          <w:tcPr>
+            <w:cnfStyle w:val="001000000000" w:firstRow="0" w:lastRow="0" w:firstColumn="1" w:lastColumn="0" w:oddVBand="0" w:evenVBand="0" w:oddHBand="0" w:evenHBand="0" w:firstRowFirstColumn="0" w:firstRowLastColumn="0" w:lastRowFirstColumn="0" w:lastRowLastColumn="0"/>
+            <w:tcW w:w="1696" w:type="dxa"/>
+          </w:tcPr>
+          <w:p>
+            <w:r>
+              <w:t>…</w:t>
+            </w:r>
+          </w:p>
+        </w:tc>
+        <w:tc>
+          <w:tcPr>
+            <w:tcW w:w="3261" w:type="dxa"/>
+          </w:tcPr>
+          <w:p>
+            <w:pPr>
+              <w:cnfStyle w:val="000000100000" w:firstRow="0" w:lastRow="0" w:firstColumn="0" w:lastColumn="0" w:oddVBand="0" w:evenVBand="0" w:oddHBand="1" w:evenHBand="0" w:firstRowFirstColumn="0" w:firstRowLastColumn="0" w:lastRowFirstColumn="0" w:lastRowLastColumn="0"/>
+            </w:pPr>
+          </w:p>
+        </w:tc>
+        <w:tc>
+          <w:tcPr>
+            <w:tcW w:w="4247" w:type="dxa"/>
+          </w:tcPr>
+          <w:p>
+            <w:pPr>
+              <w:cnfStyle w:val="000000100000" w:firstRow="0" w:lastRow="0" w:firstColumn="0" w:lastColumn="0" w:oddVBand="0" w:evenVBand="0" w:oddHBand="1" w:evenHBand="0" w:firstRowFirstColumn="0" w:firstRowLastColumn="0" w:lastRowFirstColumn="0" w:lastRowLastColumn="0"/>
+            </w:pPr>
+          </w:p>
+        </w:tc>
+      </w:tr>
+      <w:tr>
+        <w:tc>
+          <w:tcPr>
+            <w:cnfStyle w:val="001000000000" w:firstRow="0" w:lastRow="0" w:firstColumn="1" w:lastColumn="0" w:oddVBand="0" w:evenVBand="0" w:oddHBand="0" w:evenHBand="0" w:firstRowFirstColumn="0" w:firstRowLastColumn="0" w:lastRowFirstColumn="0" w:lastRowLastColumn="0"/>
+            <w:tcW w:w="1696" w:type="dxa"/>
+          </w:tcPr>
+          <w:p>
+            <w:r>
+              <w:t>4000h</w:t>
+            </w:r>
+          </w:p>
+        </w:tc>
+        <w:tc>
+          <w:tcPr>
+            <w:tcW w:w="3261" w:type="dxa"/>
+          </w:tcPr>
+          <w:p>
+            <w:pPr>
+              <w:cnfStyle w:val="000000000000" w:firstRow="0" w:lastRow="0" w:firstColumn="0" w:lastColumn="0" w:oddVBand="0" w:evenVBand="0" w:oddHBand="0" w:evenHBand="0" w:firstRowFirstColumn="0" w:firstRowLastColumn="0" w:lastRowFirstColumn="0" w:lastRowLastColumn="0"/>
+            </w:pPr>
+            <w:r>
+              <w:t>Tile Base Address</w:t>
+            </w:r>
+          </w:p>
+        </w:tc>
+        <w:tc>
+          <w:tcPr>
+            <w:tcW w:w="4247" w:type="dxa"/>
+          </w:tcPr>
+          <w:p>
+            <w:pPr>
+              <w:cnfStyle w:val="000000000000" w:firstRow="0" w:lastRow="0" w:firstColumn="0" w:lastColumn="0" w:oddVBand="0" w:evenVBand="0" w:oddHBand="0" w:evenHBand="0" w:firstRowFirstColumn="0" w:firstRowLastColumn="0" w:lastRowFirstColumn="0" w:lastRowLastColumn="0"/>
+            </w:pPr>
+            <w:r>
+              <w:t>Start of font table</w:t>
+            </w:r>
+          </w:p>
+        </w:tc>
+      </w:tr>
+      <w:tr>
+        <w:trPr>
+          <w:cnfStyle w:val="000000100000" w:firstRow="0" w:lastRow="0" w:firstColumn="0" w:lastColumn="0" w:oddVBand="0" w:evenVBand="0" w:oddHBand="1" w:evenHBand="0" w:firstRowFirstColumn="0" w:firstRowLastColumn="0" w:lastRowFirstColumn="0" w:lastRowLastColumn="0"/>
+        </w:trPr>
+        <w:tc>
+          <w:tcPr>
+            <w:cnfStyle w:val="001000000000" w:firstRow="0" w:lastRow="0" w:firstColumn="1" w:lastColumn="0" w:oddVBand="0" w:evenVBand="0" w:oddHBand="0" w:evenHBand="0" w:firstRowFirstColumn="0" w:firstRowLastColumn="0" w:lastRowFirstColumn="0" w:lastRowLastColumn="0"/>
+            <w:tcW w:w="1696" w:type="dxa"/>
+          </w:tcPr>
+          <w:p>
+            <w:r>
+              <w:t>5000h</w:t>
+            </w:r>
+          </w:p>
+        </w:tc>
+        <w:tc>
+          <w:tcPr>
+            <w:tcW w:w="3261" w:type="dxa"/>
+          </w:tcPr>
+          <w:p>
+            <w:pPr>
+              <w:cnfStyle w:val="000000100000" w:firstRow="0" w:lastRow="0" w:firstColumn="0" w:lastColumn="0" w:oddVBand="0" w:evenVBand="0" w:oddHBand="1" w:evenHBand="0" w:firstRowFirstColumn="0" w:firstRowLastColumn="0" w:lastRowFirstColumn="0" w:lastRowLastColumn="0"/>
+            </w:pPr>
+            <w:r>
+              <w:t>Start of screen (free) RAM</w:t>
+            </w:r>
+          </w:p>
+        </w:tc>
+        <w:tc>
+          <w:tcPr>
+            <w:tcW w:w="4247" w:type="dxa"/>
+          </w:tcPr>
+          <w:p>
+            <w:pPr>
+              <w:cnfStyle w:val="000000100000" w:firstRow="0" w:lastRow="0" w:firstColumn="0" w:lastColumn="0" w:oddVBand="0" w:evenVBand="0" w:oddHBand="1" w:evenHBand="0" w:firstRowFirstColumn="0" w:firstRowLastColumn="0" w:lastRowFirstColumn="0" w:lastRowLastColumn="0"/>
+            </w:pPr>
+          </w:p>
+        </w:tc>
+      </w:tr>
+    </w:tbl>
     <w:p>
       <w:r>
         <w:br w:type="page"/>
@@ -14497,7 +14942,15 @@
                 <w:sz w:val="16"/>
                 <w:szCs w:val="16"/>
               </w:rPr>
-              <w:t xml:space="preserve"> for screen memory.</w:t>
+              <w:t xml:space="preserve"> for screen memory</w:t>
+            </w:r>
+            <w:r>
+              <w:rPr>
+                <w:rFonts w:ascii="Consolas" w:hAnsi="Consolas"/>
+                <w:sz w:val="16"/>
+                <w:szCs w:val="16"/>
+              </w:rPr>
+              <w:t xml:space="preserve"> (inc. Tile Mode).</w:t>
             </w:r>
           </w:p>
         </w:tc>
@@ -14699,7 +15152,6 @@
                 <w:szCs w:val="16"/>
               </w:rPr>
             </w:pPr>
-            <w:proofErr w:type="gramStart"/>
             <w:r>
               <w:rPr>
                 <w:rFonts w:ascii="Consolas" w:hAnsi="Consolas"/>
@@ -14710,7 +15162,6 @@
               </w:rPr>
               <w:t>Alpha</w:t>
             </w:r>
-            <w:proofErr w:type="gramEnd"/>
             <w:r>
               <w:rPr>
                 <w:rFonts w:ascii="Consolas" w:hAnsi="Consolas"/>
@@ -17832,7 +18283,7 @@
       <w:tblGrid>
         <w:gridCol w:w="513"/>
         <w:gridCol w:w="612"/>
-        <w:gridCol w:w="7653"/>
+        <w:gridCol w:w="7790"/>
       </w:tblGrid>
       <w:tr>
         <w:tc>
@@ -19264,15 +19715,13 @@
         <w:ind w:right="-330"/>
       </w:pPr>
       <w:r>
-        <w:t xml:space="preserve">8   bpp -&gt; Each byte = 1 character, 0 through 255, no </w:t>
-      </w:r>
-      <w:proofErr w:type="spellStart"/>
-      <w:r>
-        <w:t>color</w:t>
-      </w:r>
-      <w:proofErr w:type="spellEnd"/>
-      <w:r>
-        <w:t>, mirror or flip functions.</w:t>
+        <w:t>8   bpp -&gt; Each byte = 1 character, 0 through 255, no colo</w:t>
+      </w:r>
+      <w:r>
+        <w:t>u</w:t>
+      </w:r>
+      <w:r>
+        <w:t>r, mirror or flip functions.</w:t>
       </w:r>
     </w:p>
     <w:p>
@@ -19952,7 +20401,7 @@
     </w:p>
     <w:sectPr>
       <w:pgSz w:w="11906" w:h="16838"/>
-      <w:pgMar w:top="993" w:right="1700" w:bottom="1135" w:left="1418" w:header="708" w:footer="708" w:gutter="0"/>
+      <w:pgMar w:top="993" w:right="1274" w:bottom="1135" w:left="1418" w:header="708" w:footer="708" w:gutter="0"/>
       <w:cols w:space="708"/>
       <w:docGrid w:linePitch="360"/>
     </w:sectPr>
@@ -20838,6 +21287,293 @@
       </w:tblBorders>
     </w:tblPr>
   </w:style>
+  <w:style w:type="table" w:styleId="GridTable3-Accent1">
+    <w:name w:val="Grid Table 3 Accent 1"/>
+    <w:basedOn w:val="TableNormal"/>
+    <w:uiPriority w:val="48"/>
+    <w:rsid w:val="002122A5"/>
+    <w:pPr>
+      <w:spacing w:after="0" w:line="240" w:lineRule="auto"/>
+    </w:pPr>
+    <w:tblPr>
+      <w:tblStyleRowBandSize w:val="1"/>
+      <w:tblStyleColBandSize w:val="1"/>
+      <w:tblBorders>
+        <w:top w:val="single" w:sz="4" w:space="0" w:color="8EAADB" w:themeColor="accent1" w:themeTint="99"/>
+        <w:left w:val="single" w:sz="4" w:space="0" w:color="8EAADB" w:themeColor="accent1" w:themeTint="99"/>
+        <w:bottom w:val="single" w:sz="4" w:space="0" w:color="8EAADB" w:themeColor="accent1" w:themeTint="99"/>
+        <w:right w:val="single" w:sz="4" w:space="0" w:color="8EAADB" w:themeColor="accent1" w:themeTint="99"/>
+        <w:insideH w:val="single" w:sz="4" w:space="0" w:color="8EAADB" w:themeColor="accent1" w:themeTint="99"/>
+        <w:insideV w:val="single" w:sz="4" w:space="0" w:color="8EAADB" w:themeColor="accent1" w:themeTint="99"/>
+      </w:tblBorders>
+    </w:tblPr>
+    <w:tblStylePr w:type="firstRow">
+      <w:rPr>
+        <w:b/>
+        <w:bCs/>
+      </w:rPr>
+      <w:tblPr/>
+      <w:tcPr>
+        <w:tcBorders>
+          <w:top w:val="nil"/>
+          <w:left w:val="nil"/>
+          <w:right w:val="nil"/>
+          <w:insideH w:val="nil"/>
+          <w:insideV w:val="nil"/>
+        </w:tcBorders>
+        <w:shd w:val="clear" w:color="auto" w:fill="FFFFFF" w:themeFill="background1"/>
+      </w:tcPr>
+    </w:tblStylePr>
+    <w:tblStylePr w:type="lastRow">
+      <w:rPr>
+        <w:b/>
+        <w:bCs/>
+      </w:rPr>
+      <w:tblPr/>
+      <w:tcPr>
+        <w:tcBorders>
+          <w:left w:val="nil"/>
+          <w:bottom w:val="nil"/>
+          <w:right w:val="nil"/>
+          <w:insideH w:val="nil"/>
+          <w:insideV w:val="nil"/>
+        </w:tcBorders>
+        <w:shd w:val="clear" w:color="auto" w:fill="FFFFFF" w:themeFill="background1"/>
+      </w:tcPr>
+    </w:tblStylePr>
+    <w:tblStylePr w:type="firstCol">
+      <w:pPr>
+        <w:jc w:val="right"/>
+      </w:pPr>
+      <w:rPr>
+        <w:i/>
+        <w:iCs/>
+      </w:rPr>
+      <w:tblPr/>
+      <w:tcPr>
+        <w:tcBorders>
+          <w:top w:val="nil"/>
+          <w:left w:val="nil"/>
+          <w:bottom w:val="nil"/>
+          <w:insideH w:val="nil"/>
+          <w:insideV w:val="nil"/>
+        </w:tcBorders>
+        <w:shd w:val="clear" w:color="auto" w:fill="FFFFFF" w:themeFill="background1"/>
+      </w:tcPr>
+    </w:tblStylePr>
+    <w:tblStylePr w:type="lastCol">
+      <w:rPr>
+        <w:i/>
+        <w:iCs/>
+      </w:rPr>
+      <w:tblPr/>
+      <w:tcPr>
+        <w:tcBorders>
+          <w:top w:val="nil"/>
+          <w:bottom w:val="nil"/>
+          <w:right w:val="nil"/>
+          <w:insideH w:val="nil"/>
+          <w:insideV w:val="nil"/>
+        </w:tcBorders>
+        <w:shd w:val="clear" w:color="auto" w:fill="FFFFFF" w:themeFill="background1"/>
+      </w:tcPr>
+    </w:tblStylePr>
+    <w:tblStylePr w:type="band1Vert">
+      <w:tblPr/>
+      <w:tcPr>
+        <w:shd w:val="clear" w:color="auto" w:fill="D9E2F3" w:themeFill="accent1" w:themeFillTint="33"/>
+      </w:tcPr>
+    </w:tblStylePr>
+    <w:tblStylePr w:type="band1Horz">
+      <w:tblPr/>
+      <w:tcPr>
+        <w:shd w:val="clear" w:color="auto" w:fill="D9E2F3" w:themeFill="accent1" w:themeFillTint="33"/>
+      </w:tcPr>
+    </w:tblStylePr>
+    <w:tblStylePr w:type="neCell">
+      <w:tblPr/>
+      <w:tcPr>
+        <w:tcBorders>
+          <w:bottom w:val="single" w:sz="4" w:space="0" w:color="8EAADB" w:themeColor="accent1" w:themeTint="99"/>
+        </w:tcBorders>
+      </w:tcPr>
+    </w:tblStylePr>
+    <w:tblStylePr w:type="nwCell">
+      <w:tblPr/>
+      <w:tcPr>
+        <w:tcBorders>
+          <w:bottom w:val="single" w:sz="4" w:space="0" w:color="8EAADB" w:themeColor="accent1" w:themeTint="99"/>
+        </w:tcBorders>
+      </w:tcPr>
+    </w:tblStylePr>
+    <w:tblStylePr w:type="seCell">
+      <w:tblPr/>
+      <w:tcPr>
+        <w:tcBorders>
+          <w:top w:val="single" w:sz="4" w:space="0" w:color="8EAADB" w:themeColor="accent1" w:themeTint="99"/>
+        </w:tcBorders>
+      </w:tcPr>
+    </w:tblStylePr>
+    <w:tblStylePr w:type="swCell">
+      <w:tblPr/>
+      <w:tcPr>
+        <w:tcBorders>
+          <w:top w:val="single" w:sz="4" w:space="0" w:color="8EAADB" w:themeColor="accent1" w:themeTint="99"/>
+        </w:tcBorders>
+      </w:tcPr>
+    </w:tblStylePr>
+  </w:style>
+  <w:style w:type="table" w:styleId="GridTable2-Accent5">
+    <w:name w:val="Grid Table 2 Accent 5"/>
+    <w:basedOn w:val="TableNormal"/>
+    <w:uiPriority w:val="47"/>
+    <w:rsid w:val="002122A5"/>
+    <w:pPr>
+      <w:spacing w:after="0" w:line="240" w:lineRule="auto"/>
+    </w:pPr>
+    <w:tblPr>
+      <w:tblStyleRowBandSize w:val="1"/>
+      <w:tblStyleColBandSize w:val="1"/>
+      <w:tblBorders>
+        <w:top w:val="single" w:sz="2" w:space="0" w:color="9CC2E5" w:themeColor="accent5" w:themeTint="99"/>
+        <w:bottom w:val="single" w:sz="2" w:space="0" w:color="9CC2E5" w:themeColor="accent5" w:themeTint="99"/>
+        <w:insideH w:val="single" w:sz="2" w:space="0" w:color="9CC2E5" w:themeColor="accent5" w:themeTint="99"/>
+        <w:insideV w:val="single" w:sz="2" w:space="0" w:color="9CC2E5" w:themeColor="accent5" w:themeTint="99"/>
+      </w:tblBorders>
+    </w:tblPr>
+    <w:tblStylePr w:type="firstRow">
+      <w:rPr>
+        <w:b/>
+        <w:bCs/>
+      </w:rPr>
+      <w:tblPr/>
+      <w:tcPr>
+        <w:tcBorders>
+          <w:top w:val="nil"/>
+          <w:bottom w:val="single" w:sz="12" w:space="0" w:color="9CC2E5" w:themeColor="accent5" w:themeTint="99"/>
+          <w:insideH w:val="nil"/>
+          <w:insideV w:val="nil"/>
+        </w:tcBorders>
+        <w:shd w:val="clear" w:color="auto" w:fill="FFFFFF" w:themeFill="background1"/>
+      </w:tcPr>
+    </w:tblStylePr>
+    <w:tblStylePr w:type="lastRow">
+      <w:rPr>
+        <w:b/>
+        <w:bCs/>
+      </w:rPr>
+      <w:tblPr/>
+      <w:tcPr>
+        <w:tcBorders>
+          <w:top w:val="double" w:sz="2" w:space="0" w:color="9CC2E5" w:themeColor="accent5" w:themeTint="99"/>
+          <w:bottom w:val="nil"/>
+          <w:insideH w:val="nil"/>
+          <w:insideV w:val="nil"/>
+        </w:tcBorders>
+        <w:shd w:val="clear" w:color="auto" w:fill="FFFFFF" w:themeFill="background1"/>
+      </w:tcPr>
+    </w:tblStylePr>
+    <w:tblStylePr w:type="firstCol">
+      <w:rPr>
+        <w:b/>
+        <w:bCs/>
+      </w:rPr>
+    </w:tblStylePr>
+    <w:tblStylePr w:type="lastCol">
+      <w:rPr>
+        <w:b/>
+        <w:bCs/>
+      </w:rPr>
+    </w:tblStylePr>
+    <w:tblStylePr w:type="band1Vert">
+      <w:tblPr/>
+      <w:tcPr>
+        <w:shd w:val="clear" w:color="auto" w:fill="DEEAF6" w:themeFill="accent5" w:themeFillTint="33"/>
+      </w:tcPr>
+    </w:tblStylePr>
+    <w:tblStylePr w:type="band1Horz">
+      <w:tblPr/>
+      <w:tcPr>
+        <w:shd w:val="clear" w:color="auto" w:fill="DEEAF6" w:themeFill="accent5" w:themeFillTint="33"/>
+      </w:tcPr>
+    </w:tblStylePr>
+  </w:style>
+  <w:style w:type="table" w:styleId="GridTable4-Accent1">
+    <w:name w:val="Grid Table 4 Accent 1"/>
+    <w:basedOn w:val="TableNormal"/>
+    <w:uiPriority w:val="49"/>
+    <w:rsid w:val="002122A5"/>
+    <w:pPr>
+      <w:spacing w:after="0" w:line="240" w:lineRule="auto"/>
+    </w:pPr>
+    <w:tblPr>
+      <w:tblStyleRowBandSize w:val="1"/>
+      <w:tblStyleColBandSize w:val="1"/>
+      <w:tblBorders>
+        <w:top w:val="single" w:sz="4" w:space="0" w:color="8EAADB" w:themeColor="accent1" w:themeTint="99"/>
+        <w:left w:val="single" w:sz="4" w:space="0" w:color="8EAADB" w:themeColor="accent1" w:themeTint="99"/>
+        <w:bottom w:val="single" w:sz="4" w:space="0" w:color="8EAADB" w:themeColor="accent1" w:themeTint="99"/>
+        <w:right w:val="single" w:sz="4" w:space="0" w:color="8EAADB" w:themeColor="accent1" w:themeTint="99"/>
+        <w:insideH w:val="single" w:sz="4" w:space="0" w:color="8EAADB" w:themeColor="accent1" w:themeTint="99"/>
+        <w:insideV w:val="single" w:sz="4" w:space="0" w:color="8EAADB" w:themeColor="accent1" w:themeTint="99"/>
+      </w:tblBorders>
+    </w:tblPr>
+    <w:tblStylePr w:type="firstRow">
+      <w:rPr>
+        <w:b/>
+        <w:bCs/>
+        <w:color w:val="FFFFFF" w:themeColor="background1"/>
+      </w:rPr>
+      <w:tblPr/>
+      <w:tcPr>
+        <w:tcBorders>
+          <w:top w:val="single" w:sz="4" w:space="0" w:color="4472C4" w:themeColor="accent1"/>
+          <w:left w:val="single" w:sz="4" w:space="0" w:color="4472C4" w:themeColor="accent1"/>
+          <w:bottom w:val="single" w:sz="4" w:space="0" w:color="4472C4" w:themeColor="accent1"/>
+          <w:right w:val="single" w:sz="4" w:space="0" w:color="4472C4" w:themeColor="accent1"/>
+          <w:insideH w:val="nil"/>
+          <w:insideV w:val="nil"/>
+        </w:tcBorders>
+        <w:shd w:val="clear" w:color="auto" w:fill="4472C4" w:themeFill="accent1"/>
+      </w:tcPr>
+    </w:tblStylePr>
+    <w:tblStylePr w:type="lastRow">
+      <w:rPr>
+        <w:b/>
+        <w:bCs/>
+      </w:rPr>
+      <w:tblPr/>
+      <w:tcPr>
+        <w:tcBorders>
+          <w:top w:val="double" w:sz="4" w:space="0" w:color="4472C4" w:themeColor="accent1"/>
+        </w:tcBorders>
+      </w:tcPr>
+    </w:tblStylePr>
+    <w:tblStylePr w:type="firstCol">
+      <w:rPr>
+        <w:b/>
+        <w:bCs/>
+      </w:rPr>
+    </w:tblStylePr>
+    <w:tblStylePr w:type="lastCol">
+      <w:rPr>
+        <w:b/>
+        <w:bCs/>
+      </w:rPr>
+    </w:tblStylePr>
+    <w:tblStylePr w:type="band1Vert">
+      <w:tblPr/>
+      <w:tcPr>
+        <w:shd w:val="clear" w:color="auto" w:fill="D9E2F3" w:themeFill="accent1" w:themeFillTint="33"/>
+      </w:tcPr>
+    </w:tblStylePr>
+    <w:tblStylePr w:type="band1Horz">
+      <w:tblPr/>
+      <w:tcPr>
+        <w:shd w:val="clear" w:color="auto" w:fill="D9E2F3" w:themeFill="accent1" w:themeFillTint="33"/>
+      </w:tcPr>
+    </w:tblStylePr>
+  </w:style>
 </w:styles>
 </file>
 

</xml_diff>